<commit_message>
Update GE02  Predefined Classes Objects Methods and Decisions Structures - Cole Nordstrom.docx
</commit_message>
<xml_diff>
--- a/GE02  Predefined Classes Objects Methods and Decisions Structures - Cole Nordstrom.docx
+++ b/GE02  Predefined Classes Objects Methods and Decisions Structures - Cole Nordstrom.docx
@@ -354,26 +354,12 @@
           <w:insideV w:val="single" w:sz="8" w:space="0" w:color="000000"/>
         </w:tblBorders>
         <w:tblLayout w:type="fixed"/>
-        <w:tblCellMar>
-          <w:top w:w="0" w:type="dxa"/>
-          <w:left w:w="0" w:type="dxa"/>
-          <w:bottom w:w="0" w:type="dxa"/>
-          <w:right w:w="0" w:type="dxa"/>
-        </w:tblCellMar>
         <w:tblLook w:val="0600" w:firstRow="0" w:lastRow="0" w:firstColumn="0" w:lastColumn="0" w:noHBand="1" w:noVBand="1"/>
       </w:tblPr>
       <w:tblGrid>
         <w:gridCol w:w="8370"/>
       </w:tblGrid>
       <w:tr>
-        <w:tblPrEx>
-          <w:tblCellMar>
-            <w:top w:w="0" w:type="dxa"/>
-            <w:left w:w="0" w:type="dxa"/>
-            <w:bottom w:w="0" w:type="dxa"/>
-            <w:right w:w="0" w:type="dxa"/>
-          </w:tblCellMar>
-        </w:tblPrEx>
         <w:tc>
           <w:tcPr>
             <w:tcW w:w="8370" w:type="dxa"/>
@@ -1086,26 +1072,12 @@
           <w:insideV w:val="single" w:sz="8" w:space="0" w:color="000000"/>
         </w:tblBorders>
         <w:tblLayout w:type="fixed"/>
-        <w:tblCellMar>
-          <w:top w:w="0" w:type="dxa"/>
-          <w:left w:w="0" w:type="dxa"/>
-          <w:bottom w:w="0" w:type="dxa"/>
-          <w:right w:w="0" w:type="dxa"/>
-        </w:tblCellMar>
         <w:tblLook w:val="0600" w:firstRow="0" w:lastRow="0" w:firstColumn="0" w:lastColumn="0" w:noHBand="1" w:noVBand="1"/>
       </w:tblPr>
       <w:tblGrid>
         <w:gridCol w:w="8640"/>
       </w:tblGrid>
       <w:tr>
-        <w:tblPrEx>
-          <w:tblCellMar>
-            <w:top w:w="0" w:type="dxa"/>
-            <w:left w:w="0" w:type="dxa"/>
-            <w:bottom w:w="0" w:type="dxa"/>
-            <w:right w:w="0" w:type="dxa"/>
-          </w:tblCellMar>
-        </w:tblPrEx>
         <w:tc>
           <w:tcPr>
             <w:tcW w:w="8640" w:type="dxa"/>
@@ -1140,345 +1112,314 @@
               <w:ind w:left="0"/>
             </w:pPr>
           </w:p>
-          <w:sdt>
-            <w:sdtPr>
-              <w:tag w:val="goog_rdk_1"/>
-              <w:id w:val="-1805855768"/>
-              <w:lock w:val="contentLocked"/>
-            </w:sdtPr>
-            <w:sdtContent>
-              <w:tbl>
-                <w:tblPr>
-                  <w:tblStyle w:val="ab"/>
-                  <w:tblW w:w="8440" w:type="dxa"/>
-                  <w:tblInd w:w="0" w:type="dxa"/>
-                  <w:tblBorders>
-                    <w:top w:val="single" w:sz="8" w:space="0" w:color="000000"/>
-                    <w:left w:val="single" w:sz="8" w:space="0" w:color="000000"/>
-                    <w:bottom w:val="single" w:sz="8" w:space="0" w:color="000000"/>
-                    <w:right w:val="single" w:sz="8" w:space="0" w:color="000000"/>
-                    <w:insideH w:val="single" w:sz="8" w:space="0" w:color="000000"/>
-                    <w:insideV w:val="single" w:sz="8" w:space="0" w:color="000000"/>
-                  </w:tblBorders>
-                  <w:tblLayout w:type="fixed"/>
-                  <w:tblCellMar>
-                    <w:top w:w="0" w:type="dxa"/>
-                    <w:left w:w="0" w:type="dxa"/>
-                    <w:bottom w:w="0" w:type="dxa"/>
-                    <w:right w:w="0" w:type="dxa"/>
-                  </w:tblCellMar>
-                  <w:tblLook w:val="0600" w:firstRow="0" w:lastRow="0" w:firstColumn="0" w:lastColumn="0" w:noHBand="1" w:noVBand="1"/>
-                </w:tblPr>
-                <w:tblGrid>
-                  <w:gridCol w:w="4220"/>
-                  <w:gridCol w:w="4220"/>
-                </w:tblGrid>
-                <w:tr>
-                  <w:tblPrEx>
-                    <w:tblCellMar>
-                      <w:top w:w="0" w:type="dxa"/>
-                      <w:left w:w="0" w:type="dxa"/>
-                      <w:bottom w:w="0" w:type="dxa"/>
-                      <w:right w:w="0" w:type="dxa"/>
-                    </w:tblCellMar>
-                  </w:tblPrEx>
-                  <w:tc>
-                    <w:tcPr>
-                      <w:tcW w:w="4220" w:type="dxa"/>
-                      <w:shd w:val="clear" w:color="auto" w:fill="CCCCCC"/>
-                      <w:tcMar>
-                        <w:top w:w="100" w:type="dxa"/>
-                        <w:left w:w="100" w:type="dxa"/>
-                        <w:bottom w:w="100" w:type="dxa"/>
-                        <w:right w:w="100" w:type="dxa"/>
-                      </w:tcMar>
-                    </w:tcPr>
-                    <w:p>
-                      <w:pPr>
-                        <w:spacing w:line="240" w:lineRule="auto"/>
-                        <w:ind w:left="0"/>
-                      </w:pPr>
-                      <w:r>
-                        <w:t>Pre-Condition</w:t>
-                      </w:r>
-                    </w:p>
-                  </w:tc>
-                  <w:tc>
-                    <w:tcPr>
-                      <w:tcW w:w="4220" w:type="dxa"/>
-                      <w:shd w:val="clear" w:color="auto" w:fill="CCCCCC"/>
-                      <w:tcMar>
-                        <w:top w:w="100" w:type="dxa"/>
-                        <w:left w:w="100" w:type="dxa"/>
-                        <w:bottom w:w="100" w:type="dxa"/>
-                        <w:right w:w="100" w:type="dxa"/>
-                      </w:tcMar>
-                    </w:tcPr>
-                    <w:p>
-                      <w:pPr>
-                        <w:spacing w:line="240" w:lineRule="auto"/>
-                        <w:ind w:left="0"/>
-                      </w:pPr>
-                      <w:r>
-                        <w:t>Post Condition</w:t>
-                      </w:r>
-                    </w:p>
-                  </w:tc>
-                </w:tr>
-                <w:tr>
-                  <w:tblPrEx>
-                    <w:tblCellMar>
-                      <w:top w:w="0" w:type="dxa"/>
-                      <w:left w:w="0" w:type="dxa"/>
-                      <w:bottom w:w="0" w:type="dxa"/>
-                      <w:right w:w="0" w:type="dxa"/>
-                    </w:tblCellMar>
-                  </w:tblPrEx>
-                  <w:tc>
-                    <w:tcPr>
-                      <w:tcW w:w="4220" w:type="dxa"/>
-                      <w:shd w:val="clear" w:color="auto" w:fill="FFF2CC"/>
-                      <w:tcMar>
-                        <w:top w:w="100" w:type="dxa"/>
-                        <w:left w:w="100" w:type="dxa"/>
-                        <w:bottom w:w="100" w:type="dxa"/>
-                        <w:right w:w="100" w:type="dxa"/>
-                      </w:tcMar>
-                    </w:tcPr>
-                    <w:p>
-                      <w:pPr>
-                        <w:spacing w:line="240" w:lineRule="auto"/>
-                        <w:ind w:left="0"/>
-                      </w:pPr>
-                      <w:r>
-                        <w:t>CP = 94, GE 89.5, Q = 95.2, P= 97 F= 93</w:t>
-                      </w:r>
-                    </w:p>
-                    <w:p>
-                      <w:pPr>
-                        <w:spacing w:line="240" w:lineRule="auto"/>
-                        <w:ind w:left="0"/>
-                      </w:pPr>
-                      <w:r>
-                        <w:t xml:space="preserve">Final Grade = </w:t>
-                      </w:r>
-                    </w:p>
-                  </w:tc>
-                  <w:tc>
-                    <w:tcPr>
-                      <w:tcW w:w="4220" w:type="dxa"/>
-                      <w:shd w:val="clear" w:color="auto" w:fill="FFF2CC"/>
-                      <w:tcMar>
-                        <w:top w:w="100" w:type="dxa"/>
-                        <w:left w:w="100" w:type="dxa"/>
-                        <w:bottom w:w="100" w:type="dxa"/>
-                        <w:right w:w="100" w:type="dxa"/>
-                      </w:tcMar>
-                    </w:tcPr>
-                    <w:p>
-                      <w:pPr>
-                        <w:spacing w:line="240" w:lineRule="auto"/>
-                        <w:ind w:left="0"/>
-                      </w:pPr>
-                      <w:r>
-                        <w:t>A</w:t>
-                      </w:r>
-                    </w:p>
-                  </w:tc>
-                </w:tr>
-                <w:tr>
-                  <w:tblPrEx>
-                    <w:tblCellMar>
-                      <w:top w:w="0" w:type="dxa"/>
-                      <w:left w:w="0" w:type="dxa"/>
-                      <w:bottom w:w="0" w:type="dxa"/>
-                      <w:right w:w="0" w:type="dxa"/>
-                    </w:tblCellMar>
-                  </w:tblPrEx>
-                  <w:tc>
-                    <w:tcPr>
-                      <w:tcW w:w="4220" w:type="dxa"/>
-                      <w:shd w:val="clear" w:color="auto" w:fill="FFF2CC"/>
-                      <w:tcMar>
-                        <w:top w:w="100" w:type="dxa"/>
-                        <w:left w:w="100" w:type="dxa"/>
-                        <w:bottom w:w="100" w:type="dxa"/>
-                        <w:right w:w="100" w:type="dxa"/>
-                      </w:tcMar>
-                    </w:tcPr>
-                    <w:p>
-                      <w:pPr>
-                        <w:spacing w:line="240" w:lineRule="auto"/>
-                        <w:ind w:left="0"/>
-                      </w:pPr>
-                    </w:p>
-                    <w:p>
-                      <w:pPr>
-                        <w:spacing w:line="240" w:lineRule="auto"/>
-                        <w:ind w:left="0"/>
-                      </w:pPr>
-                      <w:r>
-                        <w:t>Final Grade = 85.4</w:t>
-                      </w:r>
-                    </w:p>
-                  </w:tc>
-                  <w:tc>
-                    <w:tcPr>
-                      <w:tcW w:w="4220" w:type="dxa"/>
-                      <w:shd w:val="clear" w:color="auto" w:fill="FFF2CC"/>
-                      <w:tcMar>
-                        <w:top w:w="100" w:type="dxa"/>
-                        <w:left w:w="100" w:type="dxa"/>
-                        <w:bottom w:w="100" w:type="dxa"/>
-                        <w:right w:w="100" w:type="dxa"/>
-                      </w:tcMar>
-                    </w:tcPr>
-                    <w:p>
-                      <w:pPr>
-                        <w:spacing w:line="240" w:lineRule="auto"/>
-                        <w:ind w:left="0"/>
-                      </w:pPr>
-                    </w:p>
-                  </w:tc>
-                </w:tr>
-                <w:tr>
-                  <w:tblPrEx>
-                    <w:tblCellMar>
-                      <w:top w:w="0" w:type="dxa"/>
-                      <w:left w:w="0" w:type="dxa"/>
-                      <w:bottom w:w="0" w:type="dxa"/>
-                      <w:right w:w="0" w:type="dxa"/>
-                    </w:tblCellMar>
-                  </w:tblPrEx>
-                  <w:tc>
-                    <w:tcPr>
-                      <w:tcW w:w="4220" w:type="dxa"/>
-                      <w:shd w:val="clear" w:color="auto" w:fill="FFF2CC"/>
-                      <w:tcMar>
-                        <w:top w:w="100" w:type="dxa"/>
-                        <w:left w:w="100" w:type="dxa"/>
-                        <w:bottom w:w="100" w:type="dxa"/>
-                        <w:right w:w="100" w:type="dxa"/>
-                      </w:tcMar>
-                    </w:tcPr>
-                    <w:p>
-                      <w:pPr>
-                        <w:spacing w:line="240" w:lineRule="auto"/>
-                      </w:pPr>
-                    </w:p>
-                  </w:tc>
-                  <w:tc>
-                    <w:tcPr>
-                      <w:tcW w:w="4220" w:type="dxa"/>
-                      <w:shd w:val="clear" w:color="auto" w:fill="FFF2CC"/>
-                      <w:tcMar>
-                        <w:top w:w="100" w:type="dxa"/>
-                        <w:left w:w="100" w:type="dxa"/>
-                        <w:bottom w:w="100" w:type="dxa"/>
-                        <w:right w:w="100" w:type="dxa"/>
-                      </w:tcMar>
-                    </w:tcPr>
-                    <w:p>
-                      <w:pPr>
-                        <w:spacing w:line="240" w:lineRule="auto"/>
-                        <w:ind w:left="0"/>
-                      </w:pPr>
-                    </w:p>
-                  </w:tc>
-                </w:tr>
-                <w:tr>
-                  <w:tblPrEx>
-                    <w:tblCellMar>
-                      <w:top w:w="0" w:type="dxa"/>
-                      <w:left w:w="0" w:type="dxa"/>
-                      <w:bottom w:w="0" w:type="dxa"/>
-                      <w:right w:w="0" w:type="dxa"/>
-                    </w:tblCellMar>
-                  </w:tblPrEx>
-                  <w:tc>
-                    <w:tcPr>
-                      <w:tcW w:w="4220" w:type="dxa"/>
-                      <w:shd w:val="clear" w:color="auto" w:fill="FFF2CC"/>
-                      <w:tcMar>
-                        <w:top w:w="100" w:type="dxa"/>
-                        <w:left w:w="100" w:type="dxa"/>
-                        <w:bottom w:w="100" w:type="dxa"/>
-                        <w:right w:w="100" w:type="dxa"/>
-                      </w:tcMar>
-                    </w:tcPr>
-                    <w:p>
-                      <w:pPr>
-                        <w:spacing w:line="240" w:lineRule="auto"/>
-                      </w:pPr>
-                    </w:p>
-                  </w:tc>
-                  <w:tc>
-                    <w:tcPr>
-                      <w:tcW w:w="4220" w:type="dxa"/>
-                      <w:shd w:val="clear" w:color="auto" w:fill="FFF2CC"/>
-                      <w:tcMar>
-                        <w:top w:w="100" w:type="dxa"/>
-                        <w:left w:w="100" w:type="dxa"/>
-                        <w:bottom w:w="100" w:type="dxa"/>
-                        <w:right w:w="100" w:type="dxa"/>
-                      </w:tcMar>
-                    </w:tcPr>
-                    <w:p>
-                      <w:pPr>
-                        <w:spacing w:line="240" w:lineRule="auto"/>
-                        <w:ind w:left="0"/>
-                      </w:pPr>
-                    </w:p>
-                  </w:tc>
-                </w:tr>
-                <w:tr>
-                  <w:tblPrEx>
-                    <w:tblCellMar>
-                      <w:top w:w="0" w:type="dxa"/>
-                      <w:left w:w="0" w:type="dxa"/>
-                      <w:bottom w:w="0" w:type="dxa"/>
-                      <w:right w:w="0" w:type="dxa"/>
-                    </w:tblCellMar>
-                  </w:tblPrEx>
-                  <w:tc>
-                    <w:tcPr>
-                      <w:tcW w:w="4220" w:type="dxa"/>
-                      <w:shd w:val="clear" w:color="auto" w:fill="FFF2CC"/>
-                      <w:tcMar>
-                        <w:top w:w="100" w:type="dxa"/>
-                        <w:left w:w="100" w:type="dxa"/>
-                        <w:bottom w:w="100" w:type="dxa"/>
-                        <w:right w:w="100" w:type="dxa"/>
-                      </w:tcMar>
-                    </w:tcPr>
-                    <w:p>
-                      <w:pPr>
-                        <w:spacing w:line="240" w:lineRule="auto"/>
-                      </w:pPr>
-                    </w:p>
-                  </w:tc>
-                  <w:tc>
-                    <w:tcPr>
-                      <w:tcW w:w="4220" w:type="dxa"/>
-                      <w:shd w:val="clear" w:color="auto" w:fill="FFF2CC"/>
-                      <w:tcMar>
-                        <w:top w:w="100" w:type="dxa"/>
-                        <w:left w:w="100" w:type="dxa"/>
-                        <w:bottom w:w="100" w:type="dxa"/>
-                        <w:right w:w="100" w:type="dxa"/>
-                      </w:tcMar>
-                    </w:tcPr>
-                    <w:p>
-                      <w:pPr>
-                        <w:spacing w:line="240" w:lineRule="auto"/>
-                        <w:ind w:left="0"/>
-                      </w:pPr>
-                    </w:p>
-                  </w:tc>
-                </w:tr>
-              </w:tbl>
-            </w:sdtContent>
-          </w:sdt>
+          <w:tbl>
+            <w:tblPr>
+              <w:tblStyle w:val="ab"/>
+              <w:tblW w:w="8440" w:type="dxa"/>
+              <w:tblInd w:w="0" w:type="dxa"/>
+              <w:tblBorders>
+                <w:top w:val="single" w:sz="8" w:space="0" w:color="000000"/>
+                <w:left w:val="single" w:sz="8" w:space="0" w:color="000000"/>
+                <w:bottom w:val="single" w:sz="8" w:space="0" w:color="000000"/>
+                <w:right w:val="single" w:sz="8" w:space="0" w:color="000000"/>
+                <w:insideH w:val="single" w:sz="8" w:space="0" w:color="000000"/>
+                <w:insideV w:val="single" w:sz="8" w:space="0" w:color="000000"/>
+              </w:tblBorders>
+              <w:tblLayout w:type="fixed"/>
+              <w:tblLook w:val="0600" w:firstRow="0" w:lastRow="0" w:firstColumn="0" w:lastColumn="0" w:noHBand="1" w:noVBand="1"/>
+            </w:tblPr>
+            <w:tblGrid>
+              <w:gridCol w:w="4220"/>
+              <w:gridCol w:w="4220"/>
+            </w:tblGrid>
+            <w:tr>
+              <w:tc>
+                <w:tcPr>
+                  <w:tcW w:w="4220" w:type="dxa"/>
+                  <w:shd w:val="clear" w:color="auto" w:fill="CCCCCC"/>
+                  <w:tcMar>
+                    <w:top w:w="100" w:type="dxa"/>
+                    <w:left w:w="100" w:type="dxa"/>
+                    <w:bottom w:w="100" w:type="dxa"/>
+                    <w:right w:w="100" w:type="dxa"/>
+                  </w:tcMar>
+                </w:tcPr>
+                <w:p>
+                  <w:pPr>
+                    <w:spacing w:line="240" w:lineRule="auto"/>
+                    <w:ind w:left="0"/>
+                  </w:pPr>
+                  <w:r>
+                    <w:t>Pre-Condition</w:t>
+                  </w:r>
+                </w:p>
+              </w:tc>
+              <w:tc>
+                <w:tcPr>
+                  <w:tcW w:w="4220" w:type="dxa"/>
+                  <w:shd w:val="clear" w:color="auto" w:fill="CCCCCC"/>
+                  <w:tcMar>
+                    <w:top w:w="100" w:type="dxa"/>
+                    <w:left w:w="100" w:type="dxa"/>
+                    <w:bottom w:w="100" w:type="dxa"/>
+                    <w:right w:w="100" w:type="dxa"/>
+                  </w:tcMar>
+                </w:tcPr>
+                <w:p>
+                  <w:pPr>
+                    <w:spacing w:line="240" w:lineRule="auto"/>
+                    <w:ind w:left="0"/>
+                  </w:pPr>
+                  <w:r>
+                    <w:t>Post Condition</w:t>
+                  </w:r>
+                </w:p>
+              </w:tc>
+            </w:tr>
+            <w:tr>
+              <w:tc>
+                <w:tcPr>
+                  <w:tcW w:w="4220" w:type="dxa"/>
+                  <w:shd w:val="clear" w:color="auto" w:fill="FFF2CC"/>
+                  <w:tcMar>
+                    <w:top w:w="100" w:type="dxa"/>
+                    <w:left w:w="100" w:type="dxa"/>
+                    <w:bottom w:w="100" w:type="dxa"/>
+                    <w:right w:w="100" w:type="dxa"/>
+                  </w:tcMar>
+                </w:tcPr>
+                <w:p>
+                  <w:pPr>
+                    <w:spacing w:line="240" w:lineRule="auto"/>
+                    <w:ind w:left="0"/>
+                  </w:pPr>
+                  <w:r>
+                    <w:t>CP = 94, GE 89.5, Q = 95.2, P= 97 F= 93</w:t>
+                  </w:r>
+                </w:p>
+                <w:p>
+                  <w:pPr>
+                    <w:spacing w:line="240" w:lineRule="auto"/>
+                    <w:ind w:left="0"/>
+                  </w:pPr>
+                  <w:r>
+                    <w:t xml:space="preserve">Final Grade = </w:t>
+                  </w:r>
+                </w:p>
+              </w:tc>
+              <w:tc>
+                <w:tcPr>
+                  <w:tcW w:w="4220" w:type="dxa"/>
+                  <w:shd w:val="clear" w:color="auto" w:fill="FFF2CC"/>
+                  <w:tcMar>
+                    <w:top w:w="100" w:type="dxa"/>
+                    <w:left w:w="100" w:type="dxa"/>
+                    <w:bottom w:w="100" w:type="dxa"/>
+                    <w:right w:w="100" w:type="dxa"/>
+                  </w:tcMar>
+                </w:tcPr>
+                <w:p>
+                  <w:pPr>
+                    <w:spacing w:line="240" w:lineRule="auto"/>
+                    <w:ind w:left="0"/>
+                  </w:pPr>
+                  <w:r>
+                    <w:t>A</w:t>
+                  </w:r>
+                </w:p>
+              </w:tc>
+            </w:tr>
+            <w:tr>
+              <w:tc>
+                <w:tcPr>
+                  <w:tcW w:w="4220" w:type="dxa"/>
+                  <w:shd w:val="clear" w:color="auto" w:fill="FFF2CC"/>
+                  <w:tcMar>
+                    <w:top w:w="100" w:type="dxa"/>
+                    <w:left w:w="100" w:type="dxa"/>
+                    <w:bottom w:w="100" w:type="dxa"/>
+                    <w:right w:w="100" w:type="dxa"/>
+                  </w:tcMar>
+                </w:tcPr>
+                <w:p>
+                  <w:pPr>
+                    <w:spacing w:line="240" w:lineRule="auto"/>
+                    <w:ind w:left="0"/>
+                  </w:pPr>
+                </w:p>
+                <w:p>
+                  <w:pPr>
+                    <w:spacing w:line="240" w:lineRule="auto"/>
+                    <w:ind w:left="0"/>
+                  </w:pPr>
+                  <w:r>
+                    <w:t>Final Grade = 85.4</w:t>
+                  </w:r>
+                </w:p>
+              </w:tc>
+              <w:tc>
+                <w:tcPr>
+                  <w:tcW w:w="4220" w:type="dxa"/>
+                  <w:shd w:val="clear" w:color="auto" w:fill="FFF2CC"/>
+                  <w:tcMar>
+                    <w:top w:w="100" w:type="dxa"/>
+                    <w:left w:w="100" w:type="dxa"/>
+                    <w:bottom w:w="100" w:type="dxa"/>
+                    <w:right w:w="100" w:type="dxa"/>
+                  </w:tcMar>
+                </w:tcPr>
+                <w:p>
+                  <w:pPr>
+                    <w:spacing w:line="240" w:lineRule="auto"/>
+                    <w:ind w:left="0"/>
+                  </w:pPr>
+                  <w:r>
+                    <w:t>B</w:t>
+                  </w:r>
+                </w:p>
+              </w:tc>
+            </w:tr>
+            <w:tr>
+              <w:tc>
+                <w:tcPr>
+                  <w:tcW w:w="4220" w:type="dxa"/>
+                  <w:shd w:val="clear" w:color="auto" w:fill="FFF2CC"/>
+                  <w:tcMar>
+                    <w:top w:w="100" w:type="dxa"/>
+                    <w:left w:w="100" w:type="dxa"/>
+                    <w:bottom w:w="100" w:type="dxa"/>
+                    <w:right w:w="100" w:type="dxa"/>
+                  </w:tcMar>
+                </w:tcPr>
+                <w:p>
+                  <w:pPr>
+                    <w:spacing w:line="240" w:lineRule="auto"/>
+                    <w:ind w:left="0"/>
+                  </w:pPr>
+                  <w:r>
+                    <w:t>Final Grade = 72.6</w:t>
+                  </w:r>
+                </w:p>
+              </w:tc>
+              <w:tc>
+                <w:tcPr>
+                  <w:tcW w:w="4220" w:type="dxa"/>
+                  <w:shd w:val="clear" w:color="auto" w:fill="FFF2CC"/>
+                  <w:tcMar>
+                    <w:top w:w="100" w:type="dxa"/>
+                    <w:left w:w="100" w:type="dxa"/>
+                    <w:bottom w:w="100" w:type="dxa"/>
+                    <w:right w:w="100" w:type="dxa"/>
+                  </w:tcMar>
+                </w:tcPr>
+                <w:p>
+                  <w:pPr>
+                    <w:spacing w:line="240" w:lineRule="auto"/>
+                    <w:ind w:left="0"/>
+                  </w:pPr>
+                  <w:r>
+                    <w:t>C</w:t>
+                  </w:r>
+                </w:p>
+              </w:tc>
+            </w:tr>
+            <w:tr>
+              <w:tc>
+                <w:tcPr>
+                  <w:tcW w:w="4220" w:type="dxa"/>
+                  <w:shd w:val="clear" w:color="auto" w:fill="FFF2CC"/>
+                  <w:tcMar>
+                    <w:top w:w="100" w:type="dxa"/>
+                    <w:left w:w="100" w:type="dxa"/>
+                    <w:bottom w:w="100" w:type="dxa"/>
+                    <w:right w:w="100" w:type="dxa"/>
+                  </w:tcMar>
+                </w:tcPr>
+                <w:p>
+                  <w:pPr>
+                    <w:spacing w:line="240" w:lineRule="auto"/>
+                    <w:ind w:left="0"/>
+                  </w:pPr>
+                  <w:r>
+                    <w:t xml:space="preserve">Final </w:t>
+                  </w:r>
+                  <w:proofErr w:type="gramStart"/>
+                  <w:r>
+                    <w:t>Grade  =</w:t>
+                  </w:r>
+                  <w:proofErr w:type="gramEnd"/>
+                  <w:r>
+                    <w:t xml:space="preserve"> 69.9</w:t>
+                  </w:r>
+                </w:p>
+              </w:tc>
+              <w:tc>
+                <w:tcPr>
+                  <w:tcW w:w="4220" w:type="dxa"/>
+                  <w:shd w:val="clear" w:color="auto" w:fill="FFF2CC"/>
+                  <w:tcMar>
+                    <w:top w:w="100" w:type="dxa"/>
+                    <w:left w:w="100" w:type="dxa"/>
+                    <w:bottom w:w="100" w:type="dxa"/>
+                    <w:right w:w="100" w:type="dxa"/>
+                  </w:tcMar>
+                </w:tcPr>
+                <w:p>
+                  <w:pPr>
+                    <w:spacing w:line="240" w:lineRule="auto"/>
+                    <w:ind w:left="0"/>
+                  </w:pPr>
+                  <w:r>
+                    <w:t>D</w:t>
+                  </w:r>
+                </w:p>
+              </w:tc>
+            </w:tr>
+            <w:tr>
+              <w:tc>
+                <w:tcPr>
+                  <w:tcW w:w="4220" w:type="dxa"/>
+                  <w:shd w:val="clear" w:color="auto" w:fill="FFF2CC"/>
+                  <w:tcMar>
+                    <w:top w:w="100" w:type="dxa"/>
+                    <w:left w:w="100" w:type="dxa"/>
+                    <w:bottom w:w="100" w:type="dxa"/>
+                    <w:right w:w="100" w:type="dxa"/>
+                  </w:tcMar>
+                </w:tcPr>
+                <w:p>
+                  <w:pPr>
+                    <w:spacing w:line="240" w:lineRule="auto"/>
+                    <w:ind w:left="0"/>
+                  </w:pPr>
+                  <w:r>
+                    <w:t>Final Grade = 55.0</w:t>
+                  </w:r>
+                </w:p>
+              </w:tc>
+              <w:tc>
+                <w:tcPr>
+                  <w:tcW w:w="4220" w:type="dxa"/>
+                  <w:shd w:val="clear" w:color="auto" w:fill="FFF2CC"/>
+                  <w:tcMar>
+                    <w:top w:w="100" w:type="dxa"/>
+                    <w:left w:w="100" w:type="dxa"/>
+                    <w:bottom w:w="100" w:type="dxa"/>
+                    <w:right w:w="100" w:type="dxa"/>
+                  </w:tcMar>
+                </w:tcPr>
+                <w:p>
+                  <w:pPr>
+                    <w:spacing w:line="240" w:lineRule="auto"/>
+                    <w:ind w:left="0"/>
+                  </w:pPr>
+                  <w:r>
+                    <w:t>F</w:t>
+                  </w:r>
+                </w:p>
+              </w:tc>
+            </w:tr>
+          </w:tbl>
           <w:p>
             <w:pPr>
               <w:widowControl w:val="0"/>
@@ -1489,14 +1430,6 @@
         </w:tc>
       </w:tr>
       <w:tr>
-        <w:tblPrEx>
-          <w:tblCellMar>
-            <w:top w:w="0" w:type="dxa"/>
-            <w:left w:w="0" w:type="dxa"/>
-            <w:bottom w:w="0" w:type="dxa"/>
-            <w:right w:w="0" w:type="dxa"/>
-          </w:tblCellMar>
-        </w:tblPrEx>
         <w:tc>
           <w:tcPr>
             <w:tcW w:w="8640" w:type="dxa"/>
@@ -1546,14 +1479,6 @@
         </w:tc>
       </w:tr>
       <w:tr>
-        <w:tblPrEx>
-          <w:tblCellMar>
-            <w:top w:w="0" w:type="dxa"/>
-            <w:left w:w="0" w:type="dxa"/>
-            <w:bottom w:w="0" w:type="dxa"/>
-            <w:right w:w="0" w:type="dxa"/>
-          </w:tblCellMar>
-        </w:tblPrEx>
         <w:tc>
           <w:tcPr>
             <w:tcW w:w="8640" w:type="dxa"/>
@@ -1583,14 +1508,6 @@
         </w:tc>
       </w:tr>
       <w:tr>
-        <w:tblPrEx>
-          <w:tblCellMar>
-            <w:top w:w="0" w:type="dxa"/>
-            <w:left w:w="0" w:type="dxa"/>
-            <w:bottom w:w="0" w:type="dxa"/>
-            <w:right w:w="0" w:type="dxa"/>
-          </w:tblCellMar>
-        </w:tblPrEx>
         <w:tc>
           <w:tcPr>
             <w:tcW w:w="8640" w:type="dxa"/>
@@ -2216,26 +2133,12 @@
               <w:insideV w:val="single" w:sz="8" w:space="0" w:color="000000"/>
             </w:tblBorders>
             <w:tblLayout w:type="fixed"/>
-            <w:tblCellMar>
-              <w:top w:w="0" w:type="dxa"/>
-              <w:left w:w="0" w:type="dxa"/>
-              <w:bottom w:w="0" w:type="dxa"/>
-              <w:right w:w="0" w:type="dxa"/>
-            </w:tblCellMar>
             <w:tblLook w:val="0600" w:firstRow="0" w:lastRow="0" w:firstColumn="0" w:lastColumn="0" w:noHBand="1" w:noVBand="1"/>
           </w:tblPr>
           <w:tblGrid>
             <w:gridCol w:w="8640"/>
           </w:tblGrid>
           <w:tr>
-            <w:tblPrEx>
-              <w:tblCellMar>
-                <w:top w:w="0" w:type="dxa"/>
-                <w:left w:w="0" w:type="dxa"/>
-                <w:bottom w:w="0" w:type="dxa"/>
-                <w:right w:w="0" w:type="dxa"/>
-              </w:tblCellMar>
-            </w:tblPrEx>
             <w:tc>
               <w:tcPr>
                 <w:tcW w:w="8640" w:type="dxa"/>
@@ -2278,14 +2181,6 @@
             </w:tc>
           </w:tr>
           <w:tr>
-            <w:tblPrEx>
-              <w:tblCellMar>
-                <w:top w:w="0" w:type="dxa"/>
-                <w:left w:w="0" w:type="dxa"/>
-                <w:bottom w:w="0" w:type="dxa"/>
-                <w:right w:w="0" w:type="dxa"/>
-              </w:tblCellMar>
-            </w:tblPrEx>
             <w:tc>
               <w:tcPr>
                 <w:tcW w:w="8640" w:type="dxa"/>
@@ -2345,14 +2240,6 @@
             </w:tc>
           </w:tr>
           <w:tr>
-            <w:tblPrEx>
-              <w:tblCellMar>
-                <w:top w:w="0" w:type="dxa"/>
-                <w:left w:w="0" w:type="dxa"/>
-                <w:bottom w:w="0" w:type="dxa"/>
-                <w:right w:w="0" w:type="dxa"/>
-              </w:tblCellMar>
-            </w:tblPrEx>
             <w:tc>
               <w:tcPr>
                 <w:tcW w:w="8640" w:type="dxa"/>
@@ -2445,12 +2332,6 @@
                         <w:insideV w:val="single" w:sz="8" w:space="0" w:color="000000"/>
                       </w:tblBorders>
                       <w:tblLayout w:type="fixed"/>
-                      <w:tblCellMar>
-                        <w:top w:w="0" w:type="dxa"/>
-                        <w:left w:w="0" w:type="dxa"/>
-                        <w:bottom w:w="0" w:type="dxa"/>
-                        <w:right w:w="0" w:type="dxa"/>
-                      </w:tblCellMar>
                       <w:tblLook w:val="0600" w:firstRow="0" w:lastRow="0" w:firstColumn="0" w:lastColumn="0" w:noHBand="1" w:noVBand="1"/>
                     </w:tblPr>
                     <w:tblGrid>
@@ -2459,14 +2340,6 @@
                       <w:gridCol w:w="3285"/>
                     </w:tblGrid>
                     <w:tr>
-                      <w:tblPrEx>
-                        <w:tblCellMar>
-                          <w:top w:w="0" w:type="dxa"/>
-                          <w:left w:w="0" w:type="dxa"/>
-                          <w:bottom w:w="0" w:type="dxa"/>
-                          <w:right w:w="0" w:type="dxa"/>
-                        </w:tblCellMar>
-                      </w:tblPrEx>
                       <w:tc>
                         <w:tcPr>
                           <w:tcW w:w="1875" w:type="dxa"/>
@@ -2556,14 +2429,6 @@
                       </w:tc>
                     </w:tr>
                     <w:tr>
-                      <w:tblPrEx>
-                        <w:tblCellMar>
-                          <w:top w:w="0" w:type="dxa"/>
-                          <w:left w:w="0" w:type="dxa"/>
-                          <w:bottom w:w="0" w:type="dxa"/>
-                          <w:right w:w="0" w:type="dxa"/>
-                        </w:tblCellMar>
-                      </w:tblPrEx>
                       <w:tc>
                         <w:tcPr>
                           <w:tcW w:w="1875" w:type="dxa"/>
@@ -2670,14 +2535,6 @@
                       </w:tc>
                     </w:tr>
                     <w:tr>
-                      <w:tblPrEx>
-                        <w:tblCellMar>
-                          <w:top w:w="0" w:type="dxa"/>
-                          <w:left w:w="0" w:type="dxa"/>
-                          <w:bottom w:w="0" w:type="dxa"/>
-                          <w:right w:w="0" w:type="dxa"/>
-                        </w:tblCellMar>
-                      </w:tblPrEx>
                       <w:tc>
                         <w:tcPr>
                           <w:tcW w:w="1875" w:type="dxa"/>
@@ -2744,14 +2601,6 @@
                       </w:tc>
                     </w:tr>
                     <w:tr>
-                      <w:tblPrEx>
-                        <w:tblCellMar>
-                          <w:top w:w="0" w:type="dxa"/>
-                          <w:left w:w="0" w:type="dxa"/>
-                          <w:bottom w:w="0" w:type="dxa"/>
-                          <w:right w:w="0" w:type="dxa"/>
-                        </w:tblCellMar>
-                      </w:tblPrEx>
                       <w:tc>
                         <w:tcPr>
                           <w:tcW w:w="1875" w:type="dxa"/>
@@ -2829,14 +2678,6 @@
                       </w:tc>
                     </w:tr>
                     <w:tr>
-                      <w:tblPrEx>
-                        <w:tblCellMar>
-                          <w:top w:w="0" w:type="dxa"/>
-                          <w:left w:w="0" w:type="dxa"/>
-                          <w:bottom w:w="0" w:type="dxa"/>
-                          <w:right w:w="0" w:type="dxa"/>
-                        </w:tblCellMar>
-                      </w:tblPrEx>
                       <w:tc>
                         <w:tcPr>
                           <w:tcW w:w="1875" w:type="dxa"/>
@@ -2953,14 +2794,6 @@
             </w:tc>
           </w:tr>
           <w:tr>
-            <w:tblPrEx>
-              <w:tblCellMar>
-                <w:top w:w="0" w:type="dxa"/>
-                <w:left w:w="0" w:type="dxa"/>
-                <w:bottom w:w="0" w:type="dxa"/>
-                <w:right w:w="0" w:type="dxa"/>
-              </w:tblCellMar>
-            </w:tblPrEx>
             <w:tc>
               <w:tcPr>
                 <w:tcW w:w="8640" w:type="dxa"/>
@@ -3081,12 +2914,6 @@
                         <w:insideV w:val="single" w:sz="8" w:space="0" w:color="000000"/>
                       </w:tblBorders>
                       <w:tblLayout w:type="fixed"/>
-                      <w:tblCellMar>
-                        <w:top w:w="0" w:type="dxa"/>
-                        <w:left w:w="0" w:type="dxa"/>
-                        <w:bottom w:w="0" w:type="dxa"/>
-                        <w:right w:w="0" w:type="dxa"/>
-                      </w:tblCellMar>
                       <w:tblLook w:val="0600" w:firstRow="0" w:lastRow="0" w:firstColumn="0" w:lastColumn="0" w:noHBand="1" w:noVBand="1"/>
                     </w:tblPr>
                     <w:tblGrid>
@@ -3095,14 +2922,6 @@
                       <w:gridCol w:w="2813"/>
                     </w:tblGrid>
                     <w:tr>
-                      <w:tblPrEx>
-                        <w:tblCellMar>
-                          <w:top w:w="0" w:type="dxa"/>
-                          <w:left w:w="0" w:type="dxa"/>
-                          <w:bottom w:w="0" w:type="dxa"/>
-                          <w:right w:w="0" w:type="dxa"/>
-                        </w:tblCellMar>
-                      </w:tblPrEx>
                       <w:tc>
                         <w:tcPr>
                           <w:tcW w:w="2813" w:type="dxa"/>
@@ -3171,14 +2990,6 @@
                       </w:tc>
                     </w:tr>
                     <w:tr>
-                      <w:tblPrEx>
-                        <w:tblCellMar>
-                          <w:top w:w="0" w:type="dxa"/>
-                          <w:left w:w="0" w:type="dxa"/>
-                          <w:bottom w:w="0" w:type="dxa"/>
-                          <w:right w:w="0" w:type="dxa"/>
-                        </w:tblCellMar>
-                      </w:tblPrEx>
                       <w:tc>
                         <w:tcPr>
                           <w:tcW w:w="2813" w:type="dxa"/>
@@ -3255,14 +3066,6 @@
                       </w:tc>
                     </w:tr>
                     <w:tr>
-                      <w:tblPrEx>
-                        <w:tblCellMar>
-                          <w:top w:w="0" w:type="dxa"/>
-                          <w:left w:w="0" w:type="dxa"/>
-                          <w:bottom w:w="0" w:type="dxa"/>
-                          <w:right w:w="0" w:type="dxa"/>
-                        </w:tblCellMar>
-                      </w:tblPrEx>
                       <w:tc>
                         <w:tcPr>
                           <w:tcW w:w="2813" w:type="dxa"/>
@@ -3319,14 +3122,6 @@
                       </w:tc>
                     </w:tr>
                     <w:tr>
-                      <w:tblPrEx>
-                        <w:tblCellMar>
-                          <w:top w:w="0" w:type="dxa"/>
-                          <w:left w:w="0" w:type="dxa"/>
-                          <w:bottom w:w="0" w:type="dxa"/>
-                          <w:right w:w="0" w:type="dxa"/>
-                        </w:tblCellMar>
-                      </w:tblPrEx>
                       <w:tc>
                         <w:tcPr>
                           <w:tcW w:w="2813" w:type="dxa"/>
@@ -3383,14 +3178,6 @@
                       </w:tc>
                     </w:tr>
                     <w:tr>
-                      <w:tblPrEx>
-                        <w:tblCellMar>
-                          <w:top w:w="0" w:type="dxa"/>
-                          <w:left w:w="0" w:type="dxa"/>
-                          <w:bottom w:w="0" w:type="dxa"/>
-                          <w:right w:w="0" w:type="dxa"/>
-                        </w:tblCellMar>
-                      </w:tblPrEx>
                       <w:tc>
                         <w:tcPr>
                           <w:tcW w:w="2813" w:type="dxa"/>
@@ -3447,14 +3234,6 @@
                       </w:tc>
                     </w:tr>
                     <w:tr>
-                      <w:tblPrEx>
-                        <w:tblCellMar>
-                          <w:top w:w="0" w:type="dxa"/>
-                          <w:left w:w="0" w:type="dxa"/>
-                          <w:bottom w:w="0" w:type="dxa"/>
-                          <w:right w:w="0" w:type="dxa"/>
-                        </w:tblCellMar>
-                      </w:tblPrEx>
                       <w:tc>
                         <w:tcPr>
                           <w:tcW w:w="2813" w:type="dxa"/>
@@ -3511,14 +3290,6 @@
                       </w:tc>
                     </w:tr>
                     <w:tr>
-                      <w:tblPrEx>
-                        <w:tblCellMar>
-                          <w:top w:w="0" w:type="dxa"/>
-                          <w:left w:w="0" w:type="dxa"/>
-                          <w:bottom w:w="0" w:type="dxa"/>
-                          <w:right w:w="0" w:type="dxa"/>
-                        </w:tblCellMar>
-                      </w:tblPrEx>
                       <w:tc>
                         <w:tcPr>
                           <w:tcW w:w="2813" w:type="dxa"/>
@@ -3619,14 +3390,6 @@
             </w:tc>
           </w:tr>
           <w:tr>
-            <w:tblPrEx>
-              <w:tblCellMar>
-                <w:top w:w="0" w:type="dxa"/>
-                <w:left w:w="0" w:type="dxa"/>
-                <w:bottom w:w="0" w:type="dxa"/>
-                <w:right w:w="0" w:type="dxa"/>
-              </w:tblCellMar>
-            </w:tblPrEx>
             <w:tc>
               <w:tcPr>
                 <w:tcW w:w="8640" w:type="dxa"/>
@@ -3721,14 +3484,6 @@
             </w:tc>
           </w:tr>
           <w:tr>
-            <w:tblPrEx>
-              <w:tblCellMar>
-                <w:top w:w="0" w:type="dxa"/>
-                <w:left w:w="0" w:type="dxa"/>
-                <w:bottom w:w="0" w:type="dxa"/>
-                <w:right w:w="0" w:type="dxa"/>
-              </w:tblCellMar>
-            </w:tblPrEx>
             <w:tc>
               <w:tcPr>
                 <w:tcW w:w="8640" w:type="dxa"/>
@@ -3784,26 +3539,12 @@
               <w:insideV w:val="single" w:sz="8" w:space="0" w:color="000000"/>
             </w:tblBorders>
             <w:tblLayout w:type="fixed"/>
-            <w:tblCellMar>
-              <w:top w:w="0" w:type="dxa"/>
-              <w:left w:w="0" w:type="dxa"/>
-              <w:bottom w:w="0" w:type="dxa"/>
-              <w:right w:w="0" w:type="dxa"/>
-            </w:tblCellMar>
             <w:tblLook w:val="0600" w:firstRow="0" w:lastRow="0" w:firstColumn="0" w:lastColumn="0" w:noHBand="1" w:noVBand="1"/>
           </w:tblPr>
           <w:tblGrid>
             <w:gridCol w:w="8640"/>
           </w:tblGrid>
           <w:tr>
-            <w:tblPrEx>
-              <w:tblCellMar>
-                <w:top w:w="0" w:type="dxa"/>
-                <w:left w:w="0" w:type="dxa"/>
-                <w:bottom w:w="0" w:type="dxa"/>
-                <w:right w:w="0" w:type="dxa"/>
-              </w:tblCellMar>
-            </w:tblPrEx>
             <w:tc>
               <w:tcPr>
                 <w:tcW w:w="8640" w:type="dxa"/>
@@ -3843,14 +3584,6 @@
             </w:tc>
           </w:tr>
           <w:tr>
-            <w:tblPrEx>
-              <w:tblCellMar>
-                <w:top w:w="0" w:type="dxa"/>
-                <w:left w:w="0" w:type="dxa"/>
-                <w:bottom w:w="0" w:type="dxa"/>
-                <w:right w:w="0" w:type="dxa"/>
-              </w:tblCellMar>
-            </w:tblPrEx>
             <w:tc>
               <w:tcPr>
                 <w:tcW w:w="8640" w:type="dxa"/>
@@ -3886,14 +3619,6 @@
             </w:tc>
           </w:tr>
           <w:tr>
-            <w:tblPrEx>
-              <w:tblCellMar>
-                <w:top w:w="0" w:type="dxa"/>
-                <w:left w:w="0" w:type="dxa"/>
-                <w:bottom w:w="0" w:type="dxa"/>
-                <w:right w:w="0" w:type="dxa"/>
-              </w:tblCellMar>
-            </w:tblPrEx>
             <w:tc>
               <w:tcPr>
                 <w:tcW w:w="8640" w:type="dxa"/>
@@ -3929,14 +3654,6 @@
             </w:tc>
           </w:tr>
           <w:tr>
-            <w:tblPrEx>
-              <w:tblCellMar>
-                <w:top w:w="0" w:type="dxa"/>
-                <w:left w:w="0" w:type="dxa"/>
-                <w:bottom w:w="0" w:type="dxa"/>
-                <w:right w:w="0" w:type="dxa"/>
-              </w:tblCellMar>
-            </w:tblPrEx>
             <w:tc>
               <w:tcPr>
                 <w:tcW w:w="8640" w:type="dxa"/>
@@ -6121,12 +5838,6 @@
     <w:tblPr>
       <w:tblStyleRowBandSize w:val="1"/>
       <w:tblStyleColBandSize w:val="1"/>
-      <w:tblCellMar>
-        <w:top w:w="0" w:type="dxa"/>
-        <w:left w:w="0" w:type="dxa"/>
-        <w:bottom w:w="0" w:type="dxa"/>
-        <w:right w:w="0" w:type="dxa"/>
-      </w:tblCellMar>
     </w:tblPr>
   </w:style>
   <w:style w:type="table" w:customStyle="1" w:styleId="aa">
@@ -6134,12 +5845,6 @@
     <w:tblPr>
       <w:tblStyleRowBandSize w:val="1"/>
       <w:tblStyleColBandSize w:val="1"/>
-      <w:tblCellMar>
-        <w:top w:w="0" w:type="dxa"/>
-        <w:left w:w="0" w:type="dxa"/>
-        <w:bottom w:w="0" w:type="dxa"/>
-        <w:right w:w="0" w:type="dxa"/>
-      </w:tblCellMar>
     </w:tblPr>
   </w:style>
   <w:style w:type="table" w:customStyle="1" w:styleId="ab">
@@ -6147,12 +5852,6 @@
     <w:tblPr>
       <w:tblStyleRowBandSize w:val="1"/>
       <w:tblStyleColBandSize w:val="1"/>
-      <w:tblCellMar>
-        <w:top w:w="0" w:type="dxa"/>
-        <w:left w:w="0" w:type="dxa"/>
-        <w:bottom w:w="0" w:type="dxa"/>
-        <w:right w:w="0" w:type="dxa"/>
-      </w:tblCellMar>
     </w:tblPr>
   </w:style>
   <w:style w:type="table" w:customStyle="1" w:styleId="ac">
@@ -6160,12 +5859,6 @@
     <w:tblPr>
       <w:tblStyleRowBandSize w:val="1"/>
       <w:tblStyleColBandSize w:val="1"/>
-      <w:tblCellMar>
-        <w:top w:w="0" w:type="dxa"/>
-        <w:left w:w="0" w:type="dxa"/>
-        <w:bottom w:w="0" w:type="dxa"/>
-        <w:right w:w="0" w:type="dxa"/>
-      </w:tblCellMar>
     </w:tblPr>
   </w:style>
   <w:style w:type="table" w:customStyle="1" w:styleId="ad">
@@ -6173,12 +5866,6 @@
     <w:tblPr>
       <w:tblStyleRowBandSize w:val="1"/>
       <w:tblStyleColBandSize w:val="1"/>
-      <w:tblCellMar>
-        <w:top w:w="0" w:type="dxa"/>
-        <w:left w:w="0" w:type="dxa"/>
-        <w:bottom w:w="0" w:type="dxa"/>
-        <w:right w:w="0" w:type="dxa"/>
-      </w:tblCellMar>
     </w:tblPr>
   </w:style>
   <w:style w:type="table" w:customStyle="1" w:styleId="ae">
@@ -6186,12 +5873,6 @@
     <w:tblPr>
       <w:tblStyleRowBandSize w:val="1"/>
       <w:tblStyleColBandSize w:val="1"/>
-      <w:tblCellMar>
-        <w:top w:w="0" w:type="dxa"/>
-        <w:left w:w="0" w:type="dxa"/>
-        <w:bottom w:w="0" w:type="dxa"/>
-        <w:right w:w="0" w:type="dxa"/>
-      </w:tblCellMar>
     </w:tblPr>
   </w:style>
   <w:style w:type="table" w:customStyle="1" w:styleId="af">
@@ -6199,12 +5880,6 @@
     <w:tblPr>
       <w:tblStyleRowBandSize w:val="1"/>
       <w:tblStyleColBandSize w:val="1"/>
-      <w:tblCellMar>
-        <w:top w:w="0" w:type="dxa"/>
-        <w:left w:w="0" w:type="dxa"/>
-        <w:bottom w:w="0" w:type="dxa"/>
-        <w:right w:w="0" w:type="dxa"/>
-      </w:tblCellMar>
     </w:tblPr>
   </w:style>
 </w:styles>

</xml_diff>